<commit_message>
Correction in secuirty assesment document
</commit_message>
<xml_diff>
--- a/Controls and compliance checklist.docx
+++ b/Controls and compliance checklist.docx
@@ -216,14 +216,16 @@
         <w:tblLook w:val="0600"/>
       </w:tblPr>
       <w:tblGrid>
-        <w:gridCol w:w="900"/>
-        <w:gridCol w:w="945"/>
-        <w:gridCol w:w="7515"/>
+        <w:gridCol w:w="847.0588235294117"/>
+        <w:gridCol w:w="889.4117647058823"/>
+        <w:gridCol w:w="3811.764705882353"/>
+        <w:gridCol w:w="3811.764705882353"/>
         <w:tblGridChange w:id="0">
           <w:tblGrid>
-            <w:gridCol w:w="900"/>
-            <w:gridCol w:w="945"/>
-            <w:gridCol w:w="7515"/>
+            <w:gridCol w:w="847.0588235294117"/>
+            <w:gridCol w:w="889.4117647058823"/>
+            <w:gridCol w:w="3811.764705882353"/>
+            <w:gridCol w:w="3811.764705882353"/>
           </w:tblGrid>
         </w:tblGridChange>
       </w:tblGrid>
@@ -336,6 +338,40 @@
             </w:r>
           </w:p>
         </w:tc>
+        <w:tc>
+          <w:tcPr>
+            <w:shd w:fill="auto" w:val="clear"/>
+            <w:tcMar>
+              <w:top w:w="100.0" w:type="dxa"/>
+              <w:left w:w="100.0" w:type="dxa"/>
+              <w:bottom w:w="100.0" w:type="dxa"/>
+              <w:right w:w="100.0" w:type="dxa"/>
+            </w:tcMar>
+            <w:vAlign w:val="top"/>
+          </w:tcPr>
+          <w:p>
+            <w:pPr>
+              <w:widowControl w:val="0"/>
+              <w:spacing w:line="240" w:lineRule="auto"/>
+              <w:rPr>
+                <w:rFonts w:ascii="Google Sans" w:cs="Google Sans" w:eastAsia="Google Sans" w:hAnsi="Google Sans"/>
+                <w:b w:val="1"/>
+                <w:sz w:val="24"/>
+                <w:szCs w:val="24"/>
+              </w:rPr>
+            </w:pPr>
+            <w:r>
+              <w:rPr>
+                <w:rFonts w:ascii="Google Sans" w:cs="Google Sans" w:eastAsia="Google Sans" w:hAnsi="Google Sans"/>
+                <w:b w:val="1"/>
+                <w:sz w:val="24"/>
+                <w:szCs w:val="24"/>
+                <w:rtl w:val="0"/>
+              </w:rPr>
+              <w:t xml:space="preserve">Explanation</w:t>
+            </w:r>
+          </w:p>
+        </w:tc>
       </w:tr>
       <w:tr>
         <w:trPr>
@@ -443,6 +479,58 @@
             </w:r>
           </w:p>
         </w:tc>
+        <w:tc>
+          <w:tcPr>
+            <w:shd w:fill="auto" w:val="clear"/>
+            <w:tcMar>
+              <w:top w:w="100.0" w:type="dxa"/>
+              <w:left w:w="100.0" w:type="dxa"/>
+              <w:bottom w:w="100.0" w:type="dxa"/>
+              <w:right w:w="100.0" w:type="dxa"/>
+            </w:tcMar>
+            <w:vAlign w:val="top"/>
+          </w:tcPr>
+          <w:p>
+            <w:pPr>
+              <w:widowControl w:val="0"/>
+              <w:spacing w:line="240" w:lineRule="auto"/>
+              <w:rPr>
+                <w:rFonts w:ascii="Google Sans" w:cs="Google Sans" w:eastAsia="Google Sans" w:hAnsi="Google Sans"/>
+                <w:sz w:val="24"/>
+                <w:szCs w:val="24"/>
+              </w:rPr>
+            </w:pPr>
+            <w:r>
+              <w:rPr>
+                <w:rFonts w:ascii="Google Sans" w:cs="Google Sans" w:eastAsia="Google Sans" w:hAnsi="Google Sans"/>
+                <w:sz w:val="24"/>
+                <w:szCs w:val="24"/>
+                <w:rtl w:val="0"/>
+              </w:rPr>
+              <w:t xml:space="preserve">Currently, all employees have access to customer data;</w:t>
+            </w:r>
+          </w:p>
+          <w:p>
+            <w:pPr>
+              <w:widowControl w:val="0"/>
+              <w:spacing w:line="240" w:lineRule="auto"/>
+              <w:rPr>
+                <w:rFonts w:ascii="Google Sans" w:cs="Google Sans" w:eastAsia="Google Sans" w:hAnsi="Google Sans"/>
+                <w:sz w:val="24"/>
+                <w:szCs w:val="24"/>
+              </w:rPr>
+            </w:pPr>
+            <w:r>
+              <w:rPr>
+                <w:rFonts w:ascii="Google Sans" w:cs="Google Sans" w:eastAsia="Google Sans" w:hAnsi="Google Sans"/>
+                <w:sz w:val="24"/>
+                <w:szCs w:val="24"/>
+                <w:rtl w:val="0"/>
+              </w:rPr>
+              <w:t xml:space="preserve">Privileges needs to be reviewed and limited to reduce risk of breach and ensure safety of customers data</w:t>
+            </w:r>
+          </w:p>
+        </w:tc>
       </w:tr>
       <w:tr>
         <w:trPr>
@@ -548,6 +636,36 @@
             </w:r>
           </w:p>
         </w:tc>
+        <w:tc>
+          <w:tcPr>
+            <w:shd w:fill="auto" w:val="clear"/>
+            <w:tcMar>
+              <w:top w:w="100.0" w:type="dxa"/>
+              <w:left w:w="100.0" w:type="dxa"/>
+              <w:bottom w:w="100.0" w:type="dxa"/>
+              <w:right w:w="100.0" w:type="dxa"/>
+            </w:tcMar>
+            <w:vAlign w:val="top"/>
+          </w:tcPr>
+          <w:p>
+            <w:pPr>
+              <w:rPr>
+                <w:rFonts w:ascii="Google Sans" w:cs="Google Sans" w:eastAsia="Google Sans" w:hAnsi="Google Sans"/>
+                <w:sz w:val="24"/>
+                <w:szCs w:val="24"/>
+              </w:rPr>
+            </w:pPr>
+            <w:r>
+              <w:rPr>
+                <w:rFonts w:ascii="Google Sans" w:cs="Google Sans" w:eastAsia="Google Sans" w:hAnsi="Google Sans"/>
+                <w:sz w:val="24"/>
+                <w:szCs w:val="24"/>
+                <w:rtl w:val="0"/>
+              </w:rPr>
+              <w:t xml:space="preserve">There are no disaster recovery plans in place. To ensure business continuity those need to be implemented</w:t>
+            </w:r>
+          </w:p>
+        </w:tc>
       </w:tr>
       <w:tr>
         <w:trPr>
@@ -618,6 +736,7 @@
             </w:pPr>
             <w:r>
               <w:rPr>
+                <w:strike w:val="1"/>
                 <w:rtl w:val="0"/>
               </w:rPr>
             </w:r>
@@ -652,6 +771,38 @@
                 <w:rtl w:val="0"/>
               </w:rPr>
               <w:t xml:space="preserve">Password policies</w:t>
+            </w:r>
+          </w:p>
+        </w:tc>
+        <w:tc>
+          <w:tcPr>
+            <w:shd w:fill="auto" w:val="clear"/>
+            <w:tcMar>
+              <w:top w:w="100.0" w:type="dxa"/>
+              <w:left w:w="100.0" w:type="dxa"/>
+              <w:bottom w:w="100.0" w:type="dxa"/>
+              <w:right w:w="100.0" w:type="dxa"/>
+            </w:tcMar>
+            <w:vAlign w:val="top"/>
+          </w:tcPr>
+          <w:p>
+            <w:pPr>
+              <w:widowControl w:val="0"/>
+              <w:spacing w:line="240" w:lineRule="auto"/>
+              <w:rPr>
+                <w:rFonts w:ascii="Google Sans" w:cs="Google Sans" w:eastAsia="Google Sans" w:hAnsi="Google Sans"/>
+                <w:sz w:val="24"/>
+                <w:szCs w:val="24"/>
+              </w:rPr>
+            </w:pPr>
+            <w:r>
+              <w:rPr>
+                <w:rFonts w:ascii="Google Sans" w:cs="Google Sans" w:eastAsia="Google Sans" w:hAnsi="Google Sans"/>
+                <w:sz w:val="24"/>
+                <w:szCs w:val="24"/>
+                <w:rtl w:val="0"/>
+              </w:rPr>
+              <w:t xml:space="preserve">Password policies are minimal. To reduce risk of breach and ensure safety, those need to be updated.</w:t>
             </w:r>
           </w:p>
         </w:tc>
@@ -762,6 +913,38 @@
             </w:r>
           </w:p>
         </w:tc>
+        <w:tc>
+          <w:tcPr>
+            <w:shd w:fill="auto" w:val="clear"/>
+            <w:tcMar>
+              <w:top w:w="100.0" w:type="dxa"/>
+              <w:left w:w="100.0" w:type="dxa"/>
+              <w:bottom w:w="100.0" w:type="dxa"/>
+              <w:right w:w="100.0" w:type="dxa"/>
+            </w:tcMar>
+            <w:vAlign w:val="top"/>
+          </w:tcPr>
+          <w:p>
+            <w:pPr>
+              <w:widowControl w:val="0"/>
+              <w:spacing w:line="240" w:lineRule="auto"/>
+              <w:rPr>
+                <w:rFonts w:ascii="Google Sans" w:cs="Google Sans" w:eastAsia="Google Sans" w:hAnsi="Google Sans"/>
+                <w:sz w:val="24"/>
+                <w:szCs w:val="24"/>
+              </w:rPr>
+            </w:pPr>
+            <w:r>
+              <w:rPr>
+                <w:rFonts w:ascii="Google Sans" w:cs="Google Sans" w:eastAsia="Google Sans" w:hAnsi="Google Sans"/>
+                <w:sz w:val="24"/>
+                <w:szCs w:val="24"/>
+                <w:rtl w:val="0"/>
+              </w:rPr>
+              <w:t xml:space="preserve">Needs to be implemented to reduce any possibility of fraud or access to critical data</w:t>
+            </w:r>
+          </w:p>
+        </w:tc>
       </w:tr>
       <w:tr>
         <w:trPr>
@@ -869,6 +1052,38 @@
             </w:r>
           </w:p>
         </w:tc>
+        <w:tc>
+          <w:tcPr>
+            <w:shd w:fill="auto" w:val="clear"/>
+            <w:tcMar>
+              <w:top w:w="100.0" w:type="dxa"/>
+              <w:left w:w="100.0" w:type="dxa"/>
+              <w:bottom w:w="100.0" w:type="dxa"/>
+              <w:right w:w="100.0" w:type="dxa"/>
+            </w:tcMar>
+            <w:vAlign w:val="top"/>
+          </w:tcPr>
+          <w:p>
+            <w:pPr>
+              <w:widowControl w:val="0"/>
+              <w:spacing w:line="240" w:lineRule="auto"/>
+              <w:rPr>
+                <w:rFonts w:ascii="Google Sans" w:cs="Google Sans" w:eastAsia="Google Sans" w:hAnsi="Google Sans"/>
+                <w:sz w:val="24"/>
+                <w:szCs w:val="24"/>
+              </w:rPr>
+            </w:pPr>
+            <w:r>
+              <w:rPr>
+                <w:rFonts w:ascii="Google Sans" w:cs="Google Sans" w:eastAsia="Google Sans" w:hAnsi="Google Sans"/>
+                <w:sz w:val="24"/>
+                <w:szCs w:val="24"/>
+                <w:rtl w:val="0"/>
+              </w:rPr>
+              <w:t xml:space="preserve">Existing firewall blocks traffic according to set of security rules</w:t>
+            </w:r>
+          </w:p>
+        </w:tc>
       </w:tr>
       <w:tr>
         <w:trPr>
@@ -976,6 +1191,38 @@
             </w:r>
           </w:p>
         </w:tc>
+        <w:tc>
+          <w:tcPr>
+            <w:shd w:fill="auto" w:val="clear"/>
+            <w:tcMar>
+              <w:top w:w="100.0" w:type="dxa"/>
+              <w:left w:w="100.0" w:type="dxa"/>
+              <w:bottom w:w="100.0" w:type="dxa"/>
+              <w:right w:w="100.0" w:type="dxa"/>
+            </w:tcMar>
+            <w:vAlign w:val="top"/>
+          </w:tcPr>
+          <w:p>
+            <w:pPr>
+              <w:widowControl w:val="0"/>
+              <w:spacing w:line="240" w:lineRule="auto"/>
+              <w:rPr>
+                <w:rFonts w:ascii="Google Sans" w:cs="Google Sans" w:eastAsia="Google Sans" w:hAnsi="Google Sans"/>
+                <w:sz w:val="24"/>
+                <w:szCs w:val="24"/>
+              </w:rPr>
+            </w:pPr>
+            <w:r>
+              <w:rPr>
+                <w:rFonts w:ascii="Google Sans" w:cs="Google Sans" w:eastAsia="Google Sans" w:hAnsi="Google Sans"/>
+                <w:sz w:val="24"/>
+                <w:szCs w:val="24"/>
+                <w:rtl w:val="0"/>
+              </w:rPr>
+              <w:t xml:space="preserve">To help identify possible intrusions by threat actors the IDS needs to be implemented</w:t>
+            </w:r>
+          </w:p>
+        </w:tc>
       </w:tr>
       <w:tr>
         <w:trPr>
@@ -1083,6 +1330,38 @@
             </w:r>
           </w:p>
         </w:tc>
+        <w:tc>
+          <w:tcPr>
+            <w:shd w:fill="auto" w:val="clear"/>
+            <w:tcMar>
+              <w:top w:w="100.0" w:type="dxa"/>
+              <w:left w:w="100.0" w:type="dxa"/>
+              <w:bottom w:w="100.0" w:type="dxa"/>
+              <w:right w:w="100.0" w:type="dxa"/>
+            </w:tcMar>
+            <w:vAlign w:val="top"/>
+          </w:tcPr>
+          <w:p>
+            <w:pPr>
+              <w:widowControl w:val="0"/>
+              <w:spacing w:line="240" w:lineRule="auto"/>
+              <w:rPr>
+                <w:rFonts w:ascii="Google Sans" w:cs="Google Sans" w:eastAsia="Google Sans" w:hAnsi="Google Sans"/>
+                <w:sz w:val="24"/>
+                <w:szCs w:val="24"/>
+              </w:rPr>
+            </w:pPr>
+            <w:r>
+              <w:rPr>
+                <w:rFonts w:ascii="Google Sans" w:cs="Google Sans" w:eastAsia="Google Sans" w:hAnsi="Google Sans"/>
+                <w:sz w:val="24"/>
+                <w:szCs w:val="24"/>
+                <w:rtl w:val="0"/>
+              </w:rPr>
+              <w:t xml:space="preserve">Currently there are no backups, those need to be implemented, maintained and secured to ensure business continuity</w:t>
+            </w:r>
+          </w:p>
+        </w:tc>
       </w:tr>
       <w:tr>
         <w:trPr>
@@ -1190,6 +1469,38 @@
             </w:r>
           </w:p>
         </w:tc>
+        <w:tc>
+          <w:tcPr>
+            <w:shd w:fill="auto" w:val="clear"/>
+            <w:tcMar>
+              <w:top w:w="100.0" w:type="dxa"/>
+              <w:left w:w="100.0" w:type="dxa"/>
+              <w:bottom w:w="100.0" w:type="dxa"/>
+              <w:right w:w="100.0" w:type="dxa"/>
+            </w:tcMar>
+            <w:vAlign w:val="top"/>
+          </w:tcPr>
+          <w:p>
+            <w:pPr>
+              <w:widowControl w:val="0"/>
+              <w:spacing w:line="240" w:lineRule="auto"/>
+              <w:rPr>
+                <w:rFonts w:ascii="Google Sans" w:cs="Google Sans" w:eastAsia="Google Sans" w:hAnsi="Google Sans"/>
+                <w:sz w:val="24"/>
+                <w:szCs w:val="24"/>
+              </w:rPr>
+            </w:pPr>
+            <w:r>
+              <w:rPr>
+                <w:rFonts w:ascii="Google Sans" w:cs="Google Sans" w:eastAsia="Google Sans" w:hAnsi="Google Sans"/>
+                <w:sz w:val="24"/>
+                <w:szCs w:val="24"/>
+                <w:rtl w:val="0"/>
+              </w:rPr>
+              <w:t xml:space="preserve">Antivirus software is installed and monitored by IT department</w:t>
+            </w:r>
+          </w:p>
+        </w:tc>
       </w:tr>
       <w:tr>
         <w:trPr>
@@ -1297,6 +1608,178 @@
             </w:r>
           </w:p>
         </w:tc>
+        <w:tc>
+          <w:tcPr>
+            <w:shd w:fill="auto" w:val="clear"/>
+            <w:tcMar>
+              <w:top w:w="100.0" w:type="dxa"/>
+              <w:left w:w="100.0" w:type="dxa"/>
+              <w:bottom w:w="100.0" w:type="dxa"/>
+              <w:right w:w="100.0" w:type="dxa"/>
+            </w:tcMar>
+            <w:vAlign w:val="top"/>
+          </w:tcPr>
+          <w:p>
+            <w:pPr>
+              <w:widowControl w:val="0"/>
+              <w:spacing w:line="240" w:lineRule="auto"/>
+              <w:rPr>
+                <w:rFonts w:ascii="Google Sans" w:cs="Google Sans" w:eastAsia="Google Sans" w:hAnsi="Google Sans"/>
+                <w:sz w:val="24"/>
+                <w:szCs w:val="24"/>
+              </w:rPr>
+            </w:pPr>
+            <w:r>
+              <w:rPr>
+                <w:rFonts w:ascii="Google Sans" w:cs="Google Sans" w:eastAsia="Google Sans" w:hAnsi="Google Sans"/>
+                <w:sz w:val="24"/>
+                <w:szCs w:val="24"/>
+                <w:rtl w:val="0"/>
+              </w:rPr>
+              <w:t xml:space="preserve">There should be a regular schedule in place. The tasks and procedures/policies related to intervention are unclear, this makes those systems at risk in a breach</w:t>
+            </w:r>
+          </w:p>
+        </w:tc>
+      </w:tr>
+      <w:tr>
+        <w:trPr>
+          <w:cantSplit w:val="0"/>
+          <w:trHeight w:val="514.8900000000001" w:hRule="atLeast"/>
+          <w:tblHeader w:val="0"/>
+        </w:trPr>
+        <w:tc>
+          <w:tcPr>
+            <w:shd w:fill="auto" w:val="clear"/>
+            <w:tcMar>
+              <w:top w:w="100.0" w:type="dxa"/>
+              <w:left w:w="100.0" w:type="dxa"/>
+              <w:bottom w:w="100.0" w:type="dxa"/>
+              <w:right w:w="100.0" w:type="dxa"/>
+            </w:tcMar>
+            <w:vAlign w:val="top"/>
+          </w:tcPr>
+          <w:p>
+            <w:pPr>
+              <w:widowControl w:val="0"/>
+              <w:numPr>
+                <w:ilvl w:val="0"/>
+                <w:numId w:val="12"/>
+              </w:numPr>
+              <w:spacing w:line="240" w:lineRule="auto"/>
+              <w:ind w:left="720" w:hanging="360"/>
+              <w:jc w:val="both"/>
+              <w:rPr>
+                <w:rFonts w:ascii="Google Sans" w:cs="Google Sans" w:eastAsia="Google Sans" w:hAnsi="Google Sans"/>
+                <w:sz w:val="24"/>
+                <w:szCs w:val="24"/>
+              </w:rPr>
+            </w:pPr>
+            <w:r>
+              <w:rPr>
+                <w:rtl w:val="0"/>
+              </w:rPr>
+            </w:r>
+          </w:p>
+        </w:tc>
+        <w:tc>
+          <w:tcPr>
+            <w:shd w:fill="auto" w:val="clear"/>
+            <w:tcMar>
+              <w:top w:w="100.0" w:type="dxa"/>
+              <w:left w:w="100.0" w:type="dxa"/>
+              <w:bottom w:w="100.0" w:type="dxa"/>
+              <w:right w:w="100.0" w:type="dxa"/>
+            </w:tcMar>
+            <w:vAlign w:val="top"/>
+          </w:tcPr>
+          <w:p>
+            <w:pPr>
+              <w:widowControl w:val="0"/>
+              <w:numPr>
+                <w:ilvl w:val="0"/>
+                <w:numId w:val="16"/>
+              </w:numPr>
+              <w:spacing w:line="240" w:lineRule="auto"/>
+              <w:ind w:left="720" w:hanging="360"/>
+              <w:jc w:val="both"/>
+              <w:rPr>
+                <w:rFonts w:ascii="Google Sans" w:cs="Google Sans" w:eastAsia="Google Sans" w:hAnsi="Google Sans"/>
+                <w:sz w:val="24"/>
+                <w:szCs w:val="24"/>
+              </w:rPr>
+            </w:pPr>
+            <w:r>
+              <w:rPr>
+                <w:strike w:val="1"/>
+                <w:rtl w:val="0"/>
+              </w:rPr>
+            </w:r>
+          </w:p>
+        </w:tc>
+        <w:tc>
+          <w:tcPr>
+            <w:shd w:fill="auto" w:val="clear"/>
+            <w:tcMar>
+              <w:top w:w="100.0" w:type="dxa"/>
+              <w:left w:w="100.0" w:type="dxa"/>
+              <w:bottom w:w="100.0" w:type="dxa"/>
+              <w:right w:w="100.0" w:type="dxa"/>
+            </w:tcMar>
+            <w:vAlign w:val="top"/>
+          </w:tcPr>
+          <w:p>
+            <w:pPr>
+              <w:widowControl w:val="0"/>
+              <w:spacing w:line="240" w:lineRule="auto"/>
+              <w:rPr>
+                <w:rFonts w:ascii="Google Sans" w:cs="Google Sans" w:eastAsia="Google Sans" w:hAnsi="Google Sans"/>
+                <w:sz w:val="24"/>
+                <w:szCs w:val="24"/>
+              </w:rPr>
+            </w:pPr>
+            <w:r>
+              <w:rPr>
+                <w:rFonts w:ascii="Google Sans" w:cs="Google Sans" w:eastAsia="Google Sans" w:hAnsi="Google Sans"/>
+                <w:sz w:val="24"/>
+                <w:szCs w:val="24"/>
+                <w:rtl w:val="0"/>
+              </w:rPr>
+              <w:t xml:space="preserve">Encryption</w:t>
+            </w:r>
+          </w:p>
+        </w:tc>
+        <w:tc>
+          <w:tcPr>
+            <w:shd w:fill="auto" w:val="clear"/>
+            <w:tcMar>
+              <w:top w:w="100.0" w:type="dxa"/>
+              <w:left w:w="100.0" w:type="dxa"/>
+              <w:bottom w:w="100.0" w:type="dxa"/>
+              <w:right w:w="100.0" w:type="dxa"/>
+            </w:tcMar>
+            <w:vAlign w:val="top"/>
+          </w:tcPr>
+          <w:p>
+            <w:pPr>
+              <w:widowControl w:val="0"/>
+              <w:spacing w:line="240" w:lineRule="auto"/>
+              <w:rPr>
+                <w:rFonts w:ascii="Google Sans" w:cs="Google Sans" w:eastAsia="Google Sans" w:hAnsi="Google Sans"/>
+                <w:sz w:val="24"/>
+                <w:szCs w:val="24"/>
+              </w:rPr>
+            </w:pPr>
+            <w:r>
+              <w:rPr>
+                <w:rFonts w:ascii="Google Sans" w:cs="Google Sans" w:eastAsia="Google Sans" w:hAnsi="Google Sans"/>
+                <w:sz w:val="24"/>
+                <w:szCs w:val="24"/>
+                <w:rtl w:val="0"/>
+              </w:rPr>
+              <w:t xml:space="preserve">Encryption is not currently used; It makes customers’ data at risk in possible breach. Those should be placed to ensure confidentiality of sensitive information</w:t>
+            </w:r>
+          </w:p>
+        </w:tc>
       </w:tr>
       <w:tr>
         <w:trPr>
@@ -1319,7 +1802,7 @@
               <w:widowControl w:val="0"/>
               <w:numPr>
                 <w:ilvl w:val="0"/>
-                <w:numId w:val="12"/>
+                <w:numId w:val="21"/>
               </w:numPr>
               <w:spacing w:line="240" w:lineRule="auto"/>
               <w:ind w:left="720" w:hanging="360"/>
@@ -1353,7 +1836,7 @@
               <w:widowControl w:val="0"/>
               <w:numPr>
                 <w:ilvl w:val="0"/>
-                <w:numId w:val="16"/>
+                <w:numId w:val="2"/>
               </w:numPr>
               <w:spacing w:line="240" w:lineRule="auto"/>
               <w:ind w:left="720" w:hanging="360"/>
@@ -1400,7 +1883,39 @@
                 <w:szCs w:val="24"/>
                 <w:rtl w:val="0"/>
               </w:rPr>
-              <w:t xml:space="preserve">Encryption</w:t>
+              <w:t xml:space="preserve">Password management system</w:t>
+            </w:r>
+          </w:p>
+        </w:tc>
+        <w:tc>
+          <w:tcPr>
+            <w:shd w:fill="auto" w:val="clear"/>
+            <w:tcMar>
+              <w:top w:w="100.0" w:type="dxa"/>
+              <w:left w:w="100.0" w:type="dxa"/>
+              <w:bottom w:w="100.0" w:type="dxa"/>
+              <w:right w:w="100.0" w:type="dxa"/>
+            </w:tcMar>
+            <w:vAlign w:val="top"/>
+          </w:tcPr>
+          <w:p>
+            <w:pPr>
+              <w:widowControl w:val="0"/>
+              <w:spacing w:line="240" w:lineRule="auto"/>
+              <w:rPr>
+                <w:rFonts w:ascii="Google Sans" w:cs="Google Sans" w:eastAsia="Google Sans" w:hAnsi="Google Sans"/>
+                <w:sz w:val="24"/>
+                <w:szCs w:val="24"/>
+              </w:rPr>
+            </w:pPr>
+            <w:r>
+              <w:rPr>
+                <w:rFonts w:ascii="Google Sans" w:cs="Google Sans" w:eastAsia="Google Sans" w:hAnsi="Google Sans"/>
+                <w:sz w:val="24"/>
+                <w:szCs w:val="24"/>
+                <w:rtl w:val="0"/>
+              </w:rPr>
+              <w:t xml:space="preserve">Password management system is currently not in place, it would ensure business continuity in case of password related issues</w:t>
             </w:r>
           </w:p>
         </w:tc>
@@ -1439,6 +1954,7 @@
             </w:pPr>
             <w:r>
               <w:rPr>
+                <w:strike w:val="1"/>
                 <w:rtl w:val="0"/>
               </w:rPr>
             </w:r>
@@ -1473,41 +1989,72 @@
             </w:pPr>
             <w:r>
               <w:rPr>
-                <w:strike w:val="1"/>
-                <w:rtl w:val="0"/>
-              </w:rPr>
-            </w:r>
-          </w:p>
-        </w:tc>
-        <w:tc>
-          <w:tcPr>
-            <w:shd w:fill="auto" w:val="clear"/>
-            <w:tcMar>
-              <w:top w:w="100.0" w:type="dxa"/>
-              <w:left w:w="100.0" w:type="dxa"/>
-              <w:bottom w:w="100.0" w:type="dxa"/>
-              <w:right w:w="100.0" w:type="dxa"/>
-            </w:tcMar>
-            <w:vAlign w:val="top"/>
-          </w:tcPr>
-          <w:p>
-            <w:pPr>
-              <w:widowControl w:val="0"/>
-              <w:spacing w:line="240" w:lineRule="auto"/>
-              <w:rPr>
-                <w:rFonts w:ascii="Google Sans" w:cs="Google Sans" w:eastAsia="Google Sans" w:hAnsi="Google Sans"/>
-                <w:sz w:val="24"/>
-                <w:szCs w:val="24"/>
-              </w:rPr>
-            </w:pPr>
-            <w:r>
-              <w:rPr>
-                <w:rFonts w:ascii="Google Sans" w:cs="Google Sans" w:eastAsia="Google Sans" w:hAnsi="Google Sans"/>
-                <w:sz w:val="24"/>
-                <w:szCs w:val="24"/>
-                <w:rtl w:val="0"/>
-              </w:rPr>
-              <w:t xml:space="preserve">Password management system</w:t>
+                <w:rtl w:val="0"/>
+              </w:rPr>
+            </w:r>
+          </w:p>
+        </w:tc>
+        <w:tc>
+          <w:tcPr>
+            <w:shd w:fill="auto" w:val="clear"/>
+            <w:tcMar>
+              <w:top w:w="100.0" w:type="dxa"/>
+              <w:left w:w="100.0" w:type="dxa"/>
+              <w:bottom w:w="100.0" w:type="dxa"/>
+              <w:right w:w="100.0" w:type="dxa"/>
+            </w:tcMar>
+            <w:vAlign w:val="top"/>
+          </w:tcPr>
+          <w:p>
+            <w:pPr>
+              <w:widowControl w:val="0"/>
+              <w:spacing w:line="240" w:lineRule="auto"/>
+              <w:rPr>
+                <w:rFonts w:ascii="Google Sans" w:cs="Google Sans" w:eastAsia="Google Sans" w:hAnsi="Google Sans"/>
+                <w:sz w:val="24"/>
+                <w:szCs w:val="24"/>
+              </w:rPr>
+            </w:pPr>
+            <w:r>
+              <w:rPr>
+                <w:rFonts w:ascii="Google Sans" w:cs="Google Sans" w:eastAsia="Google Sans" w:hAnsi="Google Sans"/>
+                <w:sz w:val="24"/>
+                <w:szCs w:val="24"/>
+                <w:rtl w:val="0"/>
+              </w:rPr>
+              <w:t xml:space="preserve">Locks (offices, storefront, warehouse)</w:t>
+            </w:r>
+          </w:p>
+        </w:tc>
+        <w:tc>
+          <w:tcPr>
+            <w:shd w:fill="auto" w:val="clear"/>
+            <w:tcMar>
+              <w:top w:w="100.0" w:type="dxa"/>
+              <w:left w:w="100.0" w:type="dxa"/>
+              <w:bottom w:w="100.0" w:type="dxa"/>
+              <w:right w:w="100.0" w:type="dxa"/>
+            </w:tcMar>
+            <w:vAlign w:val="top"/>
+          </w:tcPr>
+          <w:p>
+            <w:pPr>
+              <w:widowControl w:val="0"/>
+              <w:spacing w:line="240" w:lineRule="auto"/>
+              <w:rPr>
+                <w:rFonts w:ascii="Google Sans" w:cs="Google Sans" w:eastAsia="Google Sans" w:hAnsi="Google Sans"/>
+                <w:sz w:val="24"/>
+                <w:szCs w:val="24"/>
+              </w:rPr>
+            </w:pPr>
+            <w:r>
+              <w:rPr>
+                <w:rFonts w:ascii="Google Sans" w:cs="Google Sans" w:eastAsia="Google Sans" w:hAnsi="Google Sans"/>
+                <w:sz w:val="24"/>
+                <w:szCs w:val="24"/>
+                <w:rtl w:val="0"/>
+              </w:rPr>
+              <w:t xml:space="preserve">The store physical location, which contains the company’s main office, storefront and warehouse of products ha sufficient locks</w:t>
             </w:r>
           </w:p>
         </w:tc>
@@ -1533,7 +2080,7 @@
               <w:widowControl w:val="0"/>
               <w:numPr>
                 <w:ilvl w:val="0"/>
-                <w:numId w:val="21"/>
+                <w:numId w:val="17"/>
               </w:numPr>
               <w:spacing w:line="240" w:lineRule="auto"/>
               <w:ind w:left="720" w:hanging="360"/>
@@ -1568,7 +2115,7 @@
               <w:widowControl w:val="0"/>
               <w:numPr>
                 <w:ilvl w:val="0"/>
-                <w:numId w:val="2"/>
+                <w:numId w:val="10"/>
               </w:numPr>
               <w:spacing w:line="240" w:lineRule="auto"/>
               <w:ind w:left="720" w:hanging="360"/>
@@ -1614,7 +2161,39 @@
                 <w:szCs w:val="24"/>
                 <w:rtl w:val="0"/>
               </w:rPr>
-              <w:t xml:space="preserve">Locks (offices, storefront, warehouse)</w:t>
+              <w:t xml:space="preserve">Closed-circuit television (CCTV) surveillance</w:t>
+            </w:r>
+          </w:p>
+        </w:tc>
+        <w:tc>
+          <w:tcPr>
+            <w:shd w:fill="auto" w:val="clear"/>
+            <w:tcMar>
+              <w:top w:w="100.0" w:type="dxa"/>
+              <w:left w:w="100.0" w:type="dxa"/>
+              <w:bottom w:w="100.0" w:type="dxa"/>
+              <w:right w:w="100.0" w:type="dxa"/>
+            </w:tcMar>
+            <w:vAlign w:val="top"/>
+          </w:tcPr>
+          <w:p>
+            <w:pPr>
+              <w:widowControl w:val="0"/>
+              <w:spacing w:line="240" w:lineRule="auto"/>
+              <w:rPr>
+                <w:rFonts w:ascii="Google Sans" w:cs="Google Sans" w:eastAsia="Google Sans" w:hAnsi="Google Sans"/>
+                <w:sz w:val="24"/>
+                <w:szCs w:val="24"/>
+              </w:rPr>
+            </w:pPr>
+            <w:r>
+              <w:rPr>
+                <w:rFonts w:ascii="Google Sans" w:cs="Google Sans" w:eastAsia="Google Sans" w:hAnsi="Google Sans"/>
+                <w:sz w:val="24"/>
+                <w:szCs w:val="24"/>
+                <w:rtl w:val="0"/>
+              </w:rPr>
+              <w:t xml:space="preserve">CCTV is installed at store’s physical location</w:t>
             </w:r>
           </w:p>
         </w:tc>
@@ -1640,113 +2219,6 @@
               <w:widowControl w:val="0"/>
               <w:numPr>
                 <w:ilvl w:val="0"/>
-                <w:numId w:val="17"/>
-              </w:numPr>
-              <w:spacing w:line="240" w:lineRule="auto"/>
-              <w:ind w:left="720" w:hanging="360"/>
-              <w:jc w:val="both"/>
-              <w:rPr>
-                <w:rFonts w:ascii="Google Sans" w:cs="Google Sans" w:eastAsia="Google Sans" w:hAnsi="Google Sans"/>
-                <w:sz w:val="24"/>
-                <w:szCs w:val="24"/>
-              </w:rPr>
-            </w:pPr>
-            <w:r>
-              <w:rPr>
-                <w:strike w:val="1"/>
-                <w:rtl w:val="0"/>
-              </w:rPr>
-            </w:r>
-          </w:p>
-        </w:tc>
-        <w:tc>
-          <w:tcPr>
-            <w:shd w:fill="auto" w:val="clear"/>
-            <w:tcMar>
-              <w:top w:w="100.0" w:type="dxa"/>
-              <w:left w:w="100.0" w:type="dxa"/>
-              <w:bottom w:w="100.0" w:type="dxa"/>
-              <w:right w:w="100.0" w:type="dxa"/>
-            </w:tcMar>
-            <w:vAlign w:val="top"/>
-          </w:tcPr>
-          <w:p>
-            <w:pPr>
-              <w:widowControl w:val="0"/>
-              <w:numPr>
-                <w:ilvl w:val="0"/>
-                <w:numId w:val="10"/>
-              </w:numPr>
-              <w:spacing w:line="240" w:lineRule="auto"/>
-              <w:ind w:left="720" w:hanging="360"/>
-              <w:jc w:val="both"/>
-              <w:rPr>
-                <w:rFonts w:ascii="Google Sans" w:cs="Google Sans" w:eastAsia="Google Sans" w:hAnsi="Google Sans"/>
-                <w:sz w:val="24"/>
-                <w:szCs w:val="24"/>
-              </w:rPr>
-            </w:pPr>
-            <w:r>
-              <w:rPr>
-                <w:rtl w:val="0"/>
-              </w:rPr>
-            </w:r>
-          </w:p>
-        </w:tc>
-        <w:tc>
-          <w:tcPr>
-            <w:shd w:fill="auto" w:val="clear"/>
-            <w:tcMar>
-              <w:top w:w="100.0" w:type="dxa"/>
-              <w:left w:w="100.0" w:type="dxa"/>
-              <w:bottom w:w="100.0" w:type="dxa"/>
-              <w:right w:w="100.0" w:type="dxa"/>
-            </w:tcMar>
-            <w:vAlign w:val="top"/>
-          </w:tcPr>
-          <w:p>
-            <w:pPr>
-              <w:widowControl w:val="0"/>
-              <w:spacing w:line="240" w:lineRule="auto"/>
-              <w:rPr>
-                <w:rFonts w:ascii="Google Sans" w:cs="Google Sans" w:eastAsia="Google Sans" w:hAnsi="Google Sans"/>
-                <w:sz w:val="24"/>
-                <w:szCs w:val="24"/>
-              </w:rPr>
-            </w:pPr>
-            <w:r>
-              <w:rPr>
-                <w:rFonts w:ascii="Google Sans" w:cs="Google Sans" w:eastAsia="Google Sans" w:hAnsi="Google Sans"/>
-                <w:sz w:val="24"/>
-                <w:szCs w:val="24"/>
-                <w:rtl w:val="0"/>
-              </w:rPr>
-              <w:t xml:space="preserve">Closed-circuit television (CCTV) surveillance</w:t>
-            </w:r>
-          </w:p>
-        </w:tc>
-      </w:tr>
-      <w:tr>
-        <w:trPr>
-          <w:cantSplit w:val="0"/>
-          <w:tblHeader w:val="0"/>
-        </w:trPr>
-        <w:tc>
-          <w:tcPr>
-            <w:shd w:fill="auto" w:val="clear"/>
-            <w:tcMar>
-              <w:top w:w="100.0" w:type="dxa"/>
-              <w:left w:w="100.0" w:type="dxa"/>
-              <w:bottom w:w="100.0" w:type="dxa"/>
-              <w:right w:w="100.0" w:type="dxa"/>
-            </w:tcMar>
-            <w:vAlign w:val="top"/>
-          </w:tcPr>
-          <w:p>
-            <w:pPr>
-              <w:widowControl w:val="0"/>
-              <w:numPr>
-                <w:ilvl w:val="0"/>
                 <w:numId w:val="1"/>
               </w:numPr>
               <w:spacing w:line="240" w:lineRule="auto"/>
@@ -1829,6 +2301,38 @@
                 <w:rtl w:val="0"/>
               </w:rPr>
               <w:t xml:space="preserve">Fire detection/prevention (fire alarm, sprinkler system, etc.)</w:t>
+            </w:r>
+          </w:p>
+        </w:tc>
+        <w:tc>
+          <w:tcPr>
+            <w:shd w:fill="auto" w:val="clear"/>
+            <w:tcMar>
+              <w:top w:w="100.0" w:type="dxa"/>
+              <w:left w:w="100.0" w:type="dxa"/>
+              <w:bottom w:w="100.0" w:type="dxa"/>
+              <w:right w:w="100.0" w:type="dxa"/>
+            </w:tcMar>
+            <w:vAlign w:val="top"/>
+          </w:tcPr>
+          <w:p>
+            <w:pPr>
+              <w:widowControl w:val="0"/>
+              <w:spacing w:line="240" w:lineRule="auto"/>
+              <w:rPr>
+                <w:rFonts w:ascii="Google Sans" w:cs="Google Sans" w:eastAsia="Google Sans" w:hAnsi="Google Sans"/>
+                <w:sz w:val="24"/>
+                <w:szCs w:val="24"/>
+              </w:rPr>
+            </w:pPr>
+            <w:r>
+              <w:rPr>
+                <w:rFonts w:ascii="Google Sans" w:cs="Google Sans" w:eastAsia="Google Sans" w:hAnsi="Google Sans"/>
+                <w:sz w:val="24"/>
+                <w:szCs w:val="24"/>
+                <w:rtl w:val="0"/>
+              </w:rPr>
+              <w:t xml:space="preserve">Company’s physical location has functioning Fire detection and prevention systems </w:t>
             </w:r>
           </w:p>
         </w:tc>
@@ -2077,14 +2581,16 @@
         <w:tblLook w:val="0600"/>
       </w:tblPr>
       <w:tblGrid>
-        <w:gridCol w:w="930"/>
-        <w:gridCol w:w="915"/>
-        <w:gridCol w:w="7515"/>
+        <w:gridCol w:w="793.8714090287277"/>
+        <w:gridCol w:w="781.0670314637482"/>
+        <w:gridCol w:w="3892.5307797537616"/>
+        <w:gridCol w:w="3892.5307797537616"/>
         <w:tblGridChange w:id="0">
           <w:tblGrid>
-            <w:gridCol w:w="930"/>
-            <w:gridCol w:w="915"/>
-            <w:gridCol w:w="7515"/>
+            <w:gridCol w:w="793.8714090287277"/>
+            <w:gridCol w:w="781.0670314637482"/>
+            <w:gridCol w:w="3892.5307797537616"/>
+            <w:gridCol w:w="3892.5307797537616"/>
           </w:tblGrid>
         </w:tblGridChange>
       </w:tblGrid>
@@ -2197,6 +2703,40 @@
             </w:r>
           </w:p>
         </w:tc>
+        <w:tc>
+          <w:tcPr>
+            <w:shd w:fill="auto" w:val="clear"/>
+            <w:tcMar>
+              <w:top w:w="100.0" w:type="dxa"/>
+              <w:left w:w="100.0" w:type="dxa"/>
+              <w:bottom w:w="100.0" w:type="dxa"/>
+              <w:right w:w="100.0" w:type="dxa"/>
+            </w:tcMar>
+            <w:vAlign w:val="top"/>
+          </w:tcPr>
+          <w:p>
+            <w:pPr>
+              <w:widowControl w:val="0"/>
+              <w:spacing w:line="240" w:lineRule="auto"/>
+              <w:rPr>
+                <w:rFonts w:ascii="Google Sans" w:cs="Google Sans" w:eastAsia="Google Sans" w:hAnsi="Google Sans"/>
+                <w:b w:val="1"/>
+                <w:sz w:val="24"/>
+                <w:szCs w:val="24"/>
+              </w:rPr>
+            </w:pPr>
+            <w:r>
+              <w:rPr>
+                <w:rFonts w:ascii="Google Sans" w:cs="Google Sans" w:eastAsia="Google Sans" w:hAnsi="Google Sans"/>
+                <w:b w:val="1"/>
+                <w:sz w:val="24"/>
+                <w:szCs w:val="24"/>
+                <w:rtl w:val="0"/>
+              </w:rPr>
+              <w:t xml:space="preserve">Explanation</w:t>
+            </w:r>
+          </w:p>
+        </w:tc>
       </w:tr>
       <w:tr>
         <w:trPr>
@@ -2302,6 +2842,36 @@
             </w:r>
           </w:p>
         </w:tc>
+        <w:tc>
+          <w:tcPr>
+            <w:shd w:fill="auto" w:val="clear"/>
+            <w:tcMar>
+              <w:top w:w="100.0" w:type="dxa"/>
+              <w:left w:w="100.0" w:type="dxa"/>
+              <w:bottom w:w="100.0" w:type="dxa"/>
+              <w:right w:w="100.0" w:type="dxa"/>
+            </w:tcMar>
+            <w:vAlign w:val="top"/>
+          </w:tcPr>
+          <w:p>
+            <w:pPr>
+              <w:rPr>
+                <w:rFonts w:ascii="Google Sans" w:cs="Google Sans" w:eastAsia="Google Sans" w:hAnsi="Google Sans"/>
+                <w:sz w:val="24"/>
+                <w:szCs w:val="24"/>
+              </w:rPr>
+            </w:pPr>
+            <w:r>
+              <w:rPr>
+                <w:rFonts w:ascii="Google Sans" w:cs="Google Sans" w:eastAsia="Google Sans" w:hAnsi="Google Sans"/>
+                <w:sz w:val="24"/>
+                <w:szCs w:val="24"/>
+                <w:rtl w:val="0"/>
+              </w:rPr>
+              <w:t xml:space="preserve">Currently all employees have access to company’s internal data</w:t>
+            </w:r>
+          </w:p>
+        </w:tc>
       </w:tr>
       <w:tr>
         <w:trPr>
@@ -2337,7 +2907,6 @@
             </w:pPr>
             <w:r>
               <w:rPr>
-                <w:strike w:val="1"/>
                 <w:rtl w:val="0"/>
               </w:rPr>
             </w:r>
@@ -2372,6 +2941,7 @@
             </w:pPr>
             <w:r>
               <w:rPr>
+                <w:strike w:val="1"/>
                 <w:rtl w:val="0"/>
               </w:rPr>
             </w:r>
@@ -2406,6 +2976,40 @@
                 <w:rtl w:val="0"/>
               </w:rPr>
               <w:t xml:space="preserve">Credit card information is stored, accepted, processed, and transmitted internally, in a secure environment.</w:t>
+            </w:r>
+          </w:p>
+        </w:tc>
+        <w:tc>
+          <w:tcPr>
+            <w:shd w:fill="auto" w:val="clear"/>
+            <w:tcMar>
+              <w:top w:w="100.0" w:type="dxa"/>
+              <w:left w:w="100.0" w:type="dxa"/>
+              <w:bottom w:w="100.0" w:type="dxa"/>
+              <w:right w:w="100.0" w:type="dxa"/>
+            </w:tcMar>
+            <w:vAlign w:val="top"/>
+          </w:tcPr>
+          <w:p>
+            <w:pPr>
+              <w:widowControl w:val="0"/>
+              <w:spacing w:line="240" w:lineRule="auto"/>
+              <w:rPr>
+                <w:rFonts w:ascii="Google Sans" w:cs="Google Sans" w:eastAsia="Google Sans" w:hAnsi="Google Sans"/>
+                <w:sz w:val="24"/>
+                <w:szCs w:val="24"/>
+              </w:rPr>
+            </w:pPr>
+            <w:r>
+              <w:rPr>
+                <w:rFonts w:ascii="Google Sans" w:cs="Google Sans" w:eastAsia="Google Sans" w:hAnsi="Google Sans"/>
+                <w:sz w:val="24"/>
+                <w:szCs w:val="24"/>
+                <w:rtl w:val="0"/>
+              </w:rPr>
+              <w:t xml:space="preserve">Credit card information is at risk.</w:t>
+              <w:br w:type="textWrapping"/>
+              <w:t xml:space="preserve">Currently it is not encrypted and all employees have access to all internal data this includes Credit card information</w:t>
             </w:r>
           </w:p>
         </w:tc>
@@ -2527,6 +3131,38 @@
             </w:r>
           </w:p>
         </w:tc>
+        <w:tc>
+          <w:tcPr>
+            <w:shd w:fill="auto" w:val="clear"/>
+            <w:tcMar>
+              <w:top w:w="100.0" w:type="dxa"/>
+              <w:left w:w="100.0" w:type="dxa"/>
+              <w:bottom w:w="100.0" w:type="dxa"/>
+              <w:right w:w="100.0" w:type="dxa"/>
+            </w:tcMar>
+            <w:vAlign w:val="top"/>
+          </w:tcPr>
+          <w:p>
+            <w:pPr>
+              <w:widowControl w:val="0"/>
+              <w:spacing w:line="240" w:lineRule="auto"/>
+              <w:rPr>
+                <w:rFonts w:ascii="Google Sans" w:cs="Google Sans" w:eastAsia="Google Sans" w:hAnsi="Google Sans"/>
+                <w:sz w:val="24"/>
+                <w:szCs w:val="24"/>
+              </w:rPr>
+            </w:pPr>
+            <w:r>
+              <w:rPr>
+                <w:rFonts w:ascii="Google Sans" w:cs="Google Sans" w:eastAsia="Google Sans" w:hAnsi="Google Sans"/>
+                <w:sz w:val="24"/>
+                <w:szCs w:val="24"/>
+                <w:rtl w:val="0"/>
+              </w:rPr>
+              <w:t xml:space="preserve">There's no encryption of data currently. To ensure confidentiality use data encryption.</w:t>
+            </w:r>
+          </w:p>
+        </w:tc>
       </w:tr>
       <w:tr>
         <w:trPr>
@@ -2631,6 +3267,38 @@
                 <w:rtl w:val="0"/>
               </w:rPr>
               <w:t xml:space="preserve">Adopt secure password management policies.</w:t>
+            </w:r>
+          </w:p>
+        </w:tc>
+        <w:tc>
+          <w:tcPr>
+            <w:shd w:fill="auto" w:val="clear"/>
+            <w:tcMar>
+              <w:top w:w="100.0" w:type="dxa"/>
+              <w:left w:w="100.0" w:type="dxa"/>
+              <w:bottom w:w="100.0" w:type="dxa"/>
+              <w:right w:w="100.0" w:type="dxa"/>
+            </w:tcMar>
+            <w:vAlign w:val="top"/>
+          </w:tcPr>
+          <w:p>
+            <w:pPr>
+              <w:widowControl w:val="0"/>
+              <w:spacing w:line="240" w:lineRule="auto"/>
+              <w:rPr>
+                <w:rFonts w:ascii="Google Sans" w:cs="Google Sans" w:eastAsia="Google Sans" w:hAnsi="Google Sans"/>
+                <w:sz w:val="24"/>
+                <w:szCs w:val="24"/>
+              </w:rPr>
+            </w:pPr>
+            <w:r>
+              <w:rPr>
+                <w:rFonts w:ascii="Google Sans" w:cs="Google Sans" w:eastAsia="Google Sans" w:hAnsi="Google Sans"/>
+                <w:sz w:val="24"/>
+                <w:szCs w:val="24"/>
+                <w:rtl w:val="0"/>
+              </w:rPr>
+              <w:t xml:space="preserve">Password policies that are currently set are not enforced and theres no password management system.</w:t>
             </w:r>
           </w:p>
         </w:tc>
@@ -2702,14 +3370,16 @@
         <w:tblLook w:val="0600"/>
       </w:tblPr>
       <w:tblGrid>
-        <w:gridCol w:w="900"/>
-        <w:gridCol w:w="945"/>
-        <w:gridCol w:w="7515"/>
+        <w:gridCol w:w="840"/>
+        <w:gridCol w:w="915"/>
+        <w:gridCol w:w="4440"/>
+        <w:gridCol w:w="3165"/>
         <w:tblGridChange w:id="0">
           <w:tblGrid>
-            <w:gridCol w:w="900"/>
-            <w:gridCol w:w="945"/>
-            <w:gridCol w:w="7515"/>
+            <w:gridCol w:w="840"/>
+            <w:gridCol w:w="915"/>
+            <w:gridCol w:w="4440"/>
+            <w:gridCol w:w="3165"/>
           </w:tblGrid>
         </w:tblGridChange>
       </w:tblGrid>
@@ -2822,6 +3492,176 @@
             </w:r>
           </w:p>
         </w:tc>
+        <w:tc>
+          <w:tcPr>
+            <w:shd w:fill="auto" w:val="clear"/>
+            <w:tcMar>
+              <w:top w:w="100.0" w:type="dxa"/>
+              <w:left w:w="100.0" w:type="dxa"/>
+              <w:bottom w:w="100.0" w:type="dxa"/>
+              <w:right w:w="100.0" w:type="dxa"/>
+            </w:tcMar>
+            <w:vAlign w:val="top"/>
+          </w:tcPr>
+          <w:p>
+            <w:pPr>
+              <w:widowControl w:val="0"/>
+              <w:spacing w:line="240" w:lineRule="auto"/>
+              <w:rPr>
+                <w:rFonts w:ascii="Google Sans" w:cs="Google Sans" w:eastAsia="Google Sans" w:hAnsi="Google Sans"/>
+                <w:b w:val="1"/>
+                <w:sz w:val="24"/>
+                <w:szCs w:val="24"/>
+              </w:rPr>
+            </w:pPr>
+            <w:r>
+              <w:rPr>
+                <w:rFonts w:ascii="Google Sans" w:cs="Google Sans" w:eastAsia="Google Sans" w:hAnsi="Google Sans"/>
+                <w:b w:val="1"/>
+                <w:sz w:val="24"/>
+                <w:szCs w:val="24"/>
+                <w:rtl w:val="0"/>
+              </w:rPr>
+              <w:t xml:space="preserve">Explanation </w:t>
+            </w:r>
+          </w:p>
+        </w:tc>
+      </w:tr>
+      <w:tr>
+        <w:trPr>
+          <w:cantSplit w:val="0"/>
+          <w:trHeight w:val="886.104" w:hRule="atLeast"/>
+          <w:tblHeader w:val="0"/>
+        </w:trPr>
+        <w:tc>
+          <w:tcPr>
+            <w:shd w:fill="auto" w:val="clear"/>
+            <w:tcMar>
+              <w:top w:w="100.0" w:type="dxa"/>
+              <w:left w:w="100.0" w:type="dxa"/>
+              <w:bottom w:w="100.0" w:type="dxa"/>
+              <w:right w:w="100.0" w:type="dxa"/>
+            </w:tcMar>
+            <w:vAlign w:val="top"/>
+          </w:tcPr>
+          <w:p>
+            <w:pPr>
+              <w:widowControl w:val="0"/>
+              <w:numPr>
+                <w:ilvl w:val="0"/>
+                <w:numId w:val="12"/>
+              </w:numPr>
+              <w:spacing w:line="240" w:lineRule="auto"/>
+              <w:ind w:left="720" w:hanging="360"/>
+              <w:jc w:val="both"/>
+              <w:rPr>
+                <w:rFonts w:ascii="Google Sans" w:cs="Google Sans" w:eastAsia="Google Sans" w:hAnsi="Google Sans"/>
+                <w:sz w:val="24"/>
+                <w:szCs w:val="24"/>
+              </w:rPr>
+            </w:pPr>
+            <w:r>
+              <w:rPr>
+                <w:rtl w:val="0"/>
+              </w:rPr>
+            </w:r>
+          </w:p>
+        </w:tc>
+        <w:tc>
+          <w:tcPr>
+            <w:shd w:fill="auto" w:val="clear"/>
+            <w:tcMar>
+              <w:top w:w="100.0" w:type="dxa"/>
+              <w:left w:w="100.0" w:type="dxa"/>
+              <w:bottom w:w="100.0" w:type="dxa"/>
+              <w:right w:w="100.0" w:type="dxa"/>
+            </w:tcMar>
+            <w:vAlign w:val="top"/>
+          </w:tcPr>
+          <w:p>
+            <w:pPr>
+              <w:widowControl w:val="0"/>
+              <w:numPr>
+                <w:ilvl w:val="0"/>
+                <w:numId w:val="16"/>
+              </w:numPr>
+              <w:spacing w:line="240" w:lineRule="auto"/>
+              <w:ind w:left="720" w:hanging="360"/>
+              <w:jc w:val="both"/>
+              <w:rPr>
+                <w:rFonts w:ascii="Google Sans" w:cs="Google Sans" w:eastAsia="Google Sans" w:hAnsi="Google Sans"/>
+                <w:sz w:val="24"/>
+                <w:szCs w:val="24"/>
+              </w:rPr>
+            </w:pPr>
+            <w:r>
+              <w:rPr>
+                <w:strike w:val="1"/>
+                <w:rtl w:val="0"/>
+              </w:rPr>
+            </w:r>
+          </w:p>
+        </w:tc>
+        <w:tc>
+          <w:tcPr>
+            <w:shd w:fill="auto" w:val="clear"/>
+            <w:tcMar>
+              <w:top w:w="100.0" w:type="dxa"/>
+              <w:left w:w="100.0" w:type="dxa"/>
+              <w:bottom w:w="100.0" w:type="dxa"/>
+              <w:right w:w="100.0" w:type="dxa"/>
+            </w:tcMar>
+            <w:vAlign w:val="top"/>
+          </w:tcPr>
+          <w:p>
+            <w:pPr>
+              <w:rPr>
+                <w:rFonts w:ascii="Google Sans" w:cs="Google Sans" w:eastAsia="Google Sans" w:hAnsi="Google Sans"/>
+                <w:sz w:val="24"/>
+                <w:szCs w:val="24"/>
+              </w:rPr>
+            </w:pPr>
+            <w:r>
+              <w:rPr>
+                <w:rFonts w:ascii="Google Sans" w:cs="Google Sans" w:eastAsia="Google Sans" w:hAnsi="Google Sans"/>
+                <w:sz w:val="24"/>
+                <w:szCs w:val="24"/>
+                <w:rtl w:val="0"/>
+              </w:rPr>
+              <w:t xml:space="preserve">E.U. customers’ data is kept private/secured.</w:t>
+            </w:r>
+          </w:p>
+        </w:tc>
+        <w:tc>
+          <w:tcPr>
+            <w:shd w:fill="auto" w:val="clear"/>
+            <w:tcMar>
+              <w:top w:w="100.0" w:type="dxa"/>
+              <w:left w:w="100.0" w:type="dxa"/>
+              <w:bottom w:w="100.0" w:type="dxa"/>
+              <w:right w:w="100.0" w:type="dxa"/>
+            </w:tcMar>
+            <w:vAlign w:val="top"/>
+          </w:tcPr>
+          <w:p>
+            <w:pPr>
+              <w:rPr>
+                <w:rFonts w:ascii="Google Sans" w:cs="Google Sans" w:eastAsia="Google Sans" w:hAnsi="Google Sans"/>
+                <w:sz w:val="24"/>
+                <w:szCs w:val="24"/>
+              </w:rPr>
+            </w:pPr>
+            <w:r>
+              <w:rPr>
+                <w:rFonts w:ascii="Google Sans" w:cs="Google Sans" w:eastAsia="Google Sans" w:hAnsi="Google Sans"/>
+                <w:sz w:val="24"/>
+                <w:szCs w:val="24"/>
+                <w:rtl w:val="0"/>
+              </w:rPr>
+              <w:t xml:space="preserve">Botium Toys currently does not use any form of encryption to ensure confidentiality of customers information</w:t>
+            </w:r>
+          </w:p>
+        </w:tc>
       </w:tr>
       <w:tr>
         <w:trPr>
@@ -2844,7 +3684,7 @@
               <w:widowControl w:val="0"/>
               <w:numPr>
                 <w:ilvl w:val="0"/>
-                <w:numId w:val="12"/>
+                <w:numId w:val="21"/>
               </w:numPr>
               <w:spacing w:line="240" w:lineRule="auto"/>
               <w:ind w:left="720" w:hanging="360"/>
@@ -2857,6 +3697,7 @@
             </w:pPr>
             <w:r>
               <w:rPr>
+                <w:strike w:val="1"/>
                 <w:rtl w:val="0"/>
               </w:rPr>
             </w:r>
@@ -2878,7 +3719,7 @@
               <w:widowControl w:val="0"/>
               <w:numPr>
                 <w:ilvl w:val="0"/>
-                <w:numId w:val="16"/>
+                <w:numId w:val="2"/>
               </w:numPr>
               <w:spacing w:line="240" w:lineRule="auto"/>
               <w:ind w:left="720" w:hanging="360"/>
@@ -2891,39 +3732,72 @@
             </w:pPr>
             <w:r>
               <w:rPr>
-                <w:strike w:val="1"/>
-                <w:rtl w:val="0"/>
-              </w:rPr>
-            </w:r>
-          </w:p>
-        </w:tc>
-        <w:tc>
-          <w:tcPr>
-            <w:shd w:fill="auto" w:val="clear"/>
-            <w:tcMar>
-              <w:top w:w="100.0" w:type="dxa"/>
-              <w:left w:w="100.0" w:type="dxa"/>
-              <w:bottom w:w="100.0" w:type="dxa"/>
-              <w:right w:w="100.0" w:type="dxa"/>
-            </w:tcMar>
-            <w:vAlign w:val="top"/>
-          </w:tcPr>
-          <w:p>
-            <w:pPr>
-              <w:rPr>
-                <w:rFonts w:ascii="Google Sans" w:cs="Google Sans" w:eastAsia="Google Sans" w:hAnsi="Google Sans"/>
-                <w:sz w:val="24"/>
-                <w:szCs w:val="24"/>
-              </w:rPr>
-            </w:pPr>
-            <w:r>
-              <w:rPr>
-                <w:rFonts w:ascii="Google Sans" w:cs="Google Sans" w:eastAsia="Google Sans" w:hAnsi="Google Sans"/>
-                <w:sz w:val="24"/>
-                <w:szCs w:val="24"/>
-                <w:rtl w:val="0"/>
-              </w:rPr>
-              <w:t xml:space="preserve">E.U. customers’ data is kept private/secured.</w:t>
+                <w:rtl w:val="0"/>
+              </w:rPr>
+            </w:r>
+          </w:p>
+        </w:tc>
+        <w:tc>
+          <w:tcPr>
+            <w:shd w:fill="auto" w:val="clear"/>
+            <w:tcMar>
+              <w:top w:w="100.0" w:type="dxa"/>
+              <w:left w:w="100.0" w:type="dxa"/>
+              <w:bottom w:w="100.0" w:type="dxa"/>
+              <w:right w:w="100.0" w:type="dxa"/>
+            </w:tcMar>
+            <w:vAlign w:val="top"/>
+          </w:tcPr>
+          <w:p>
+            <w:pPr>
+              <w:widowControl w:val="0"/>
+              <w:spacing w:line="240" w:lineRule="auto"/>
+              <w:rPr>
+                <w:rFonts w:ascii="Google Sans" w:cs="Google Sans" w:eastAsia="Google Sans" w:hAnsi="Google Sans"/>
+                <w:sz w:val="24"/>
+                <w:szCs w:val="24"/>
+              </w:rPr>
+            </w:pPr>
+            <w:r>
+              <w:rPr>
+                <w:rFonts w:ascii="Google Sans" w:cs="Google Sans" w:eastAsia="Google Sans" w:hAnsi="Google Sans"/>
+                <w:sz w:val="24"/>
+                <w:szCs w:val="24"/>
+                <w:rtl w:val="0"/>
+              </w:rPr>
+              <w:t xml:space="preserve">There is a plan in place to notify E.U. customers within 72 hours if their data is compromised/there is a breach.</w:t>
+            </w:r>
+          </w:p>
+        </w:tc>
+        <w:tc>
+          <w:tcPr>
+            <w:shd w:fill="auto" w:val="clear"/>
+            <w:tcMar>
+              <w:top w:w="100.0" w:type="dxa"/>
+              <w:left w:w="100.0" w:type="dxa"/>
+              <w:bottom w:w="100.0" w:type="dxa"/>
+              <w:right w:w="100.0" w:type="dxa"/>
+            </w:tcMar>
+            <w:vAlign w:val="top"/>
+          </w:tcPr>
+          <w:p>
+            <w:pPr>
+              <w:widowControl w:val="0"/>
+              <w:spacing w:line="240" w:lineRule="auto"/>
+              <w:rPr>
+                <w:rFonts w:ascii="Google Sans" w:cs="Google Sans" w:eastAsia="Google Sans" w:hAnsi="Google Sans"/>
+                <w:sz w:val="24"/>
+                <w:szCs w:val="24"/>
+              </w:rPr>
+            </w:pPr>
+            <w:r>
+              <w:rPr>
+                <w:rFonts w:ascii="Google Sans" w:cs="Google Sans" w:eastAsia="Google Sans" w:hAnsi="Google Sans"/>
+                <w:sz w:val="24"/>
+                <w:szCs w:val="24"/>
+                <w:rtl w:val="0"/>
+              </w:rPr>
+              <w:t xml:space="preserve">There is a plan to notify E.U. customers within 72 hours of data breach</w:t>
             </w:r>
           </w:p>
         </w:tc>
@@ -2949,7 +3823,7 @@
               <w:widowControl w:val="0"/>
               <w:numPr>
                 <w:ilvl w:val="0"/>
-                <w:numId w:val="21"/>
+                <w:numId w:val="17"/>
               </w:numPr>
               <w:spacing w:line="240" w:lineRule="auto"/>
               <w:ind w:left="720" w:hanging="360"/>
@@ -2962,7 +3836,6 @@
             </w:pPr>
             <w:r>
               <w:rPr>
-                <w:strike w:val="1"/>
                 <w:rtl w:val="0"/>
               </w:rPr>
             </w:r>
@@ -2984,7 +3857,7 @@
               <w:widowControl w:val="0"/>
               <w:numPr>
                 <w:ilvl w:val="0"/>
-                <w:numId w:val="2"/>
+                <w:numId w:val="10"/>
               </w:numPr>
               <w:spacing w:line="240" w:lineRule="auto"/>
               <w:ind w:left="720" w:hanging="360"/>
@@ -2997,40 +3870,73 @@
             </w:pPr>
             <w:r>
               <w:rPr>
-                <w:rtl w:val="0"/>
-              </w:rPr>
-            </w:r>
-          </w:p>
-        </w:tc>
-        <w:tc>
-          <w:tcPr>
-            <w:shd w:fill="auto" w:val="clear"/>
-            <w:tcMar>
-              <w:top w:w="100.0" w:type="dxa"/>
-              <w:left w:w="100.0" w:type="dxa"/>
-              <w:bottom w:w="100.0" w:type="dxa"/>
-              <w:right w:w="100.0" w:type="dxa"/>
-            </w:tcMar>
-            <w:vAlign w:val="top"/>
-          </w:tcPr>
-          <w:p>
-            <w:pPr>
-              <w:widowControl w:val="0"/>
-              <w:spacing w:line="240" w:lineRule="auto"/>
-              <w:rPr>
-                <w:rFonts w:ascii="Google Sans" w:cs="Google Sans" w:eastAsia="Google Sans" w:hAnsi="Google Sans"/>
-                <w:sz w:val="24"/>
-                <w:szCs w:val="24"/>
-              </w:rPr>
-            </w:pPr>
-            <w:r>
-              <w:rPr>
-                <w:rFonts w:ascii="Google Sans" w:cs="Google Sans" w:eastAsia="Google Sans" w:hAnsi="Google Sans"/>
-                <w:sz w:val="24"/>
-                <w:szCs w:val="24"/>
-                <w:rtl w:val="0"/>
-              </w:rPr>
-              <w:t xml:space="preserve">There is a plan in place to notify E.U. customers within 72 hours if their data is compromised/there is a breach.</w:t>
+                <w:strike w:val="1"/>
+                <w:rtl w:val="0"/>
+              </w:rPr>
+            </w:r>
+          </w:p>
+        </w:tc>
+        <w:tc>
+          <w:tcPr>
+            <w:shd w:fill="auto" w:val="clear"/>
+            <w:tcMar>
+              <w:top w:w="100.0" w:type="dxa"/>
+              <w:left w:w="100.0" w:type="dxa"/>
+              <w:bottom w:w="100.0" w:type="dxa"/>
+              <w:right w:w="100.0" w:type="dxa"/>
+            </w:tcMar>
+            <w:vAlign w:val="top"/>
+          </w:tcPr>
+          <w:p>
+            <w:pPr>
+              <w:widowControl w:val="0"/>
+              <w:spacing w:line="240" w:lineRule="auto"/>
+              <w:rPr>
+                <w:rFonts w:ascii="Google Sans" w:cs="Google Sans" w:eastAsia="Google Sans" w:hAnsi="Google Sans"/>
+                <w:sz w:val="24"/>
+                <w:szCs w:val="24"/>
+              </w:rPr>
+            </w:pPr>
+            <w:r>
+              <w:rPr>
+                <w:rFonts w:ascii="Google Sans" w:cs="Google Sans" w:eastAsia="Google Sans" w:hAnsi="Google Sans"/>
+                <w:sz w:val="24"/>
+                <w:szCs w:val="24"/>
+                <w:rtl w:val="0"/>
+              </w:rPr>
+              <w:t xml:space="preserve">Ensure data is properly classified and inventoried.</w:t>
+            </w:r>
+          </w:p>
+        </w:tc>
+        <w:tc>
+          <w:tcPr>
+            <w:shd w:fill="auto" w:val="clear"/>
+            <w:tcMar>
+              <w:top w:w="100.0" w:type="dxa"/>
+              <w:left w:w="100.0" w:type="dxa"/>
+              <w:bottom w:w="100.0" w:type="dxa"/>
+              <w:right w:w="100.0" w:type="dxa"/>
+            </w:tcMar>
+            <w:vAlign w:val="top"/>
+          </w:tcPr>
+          <w:p>
+            <w:pPr>
+              <w:widowControl w:val="0"/>
+              <w:spacing w:line="240" w:lineRule="auto"/>
+              <w:rPr>
+                <w:rFonts w:ascii="Google Sans" w:cs="Google Sans" w:eastAsia="Google Sans" w:hAnsi="Google Sans"/>
+                <w:sz w:val="24"/>
+                <w:szCs w:val="24"/>
+              </w:rPr>
+            </w:pPr>
+            <w:r>
+              <w:rPr>
+                <w:rFonts w:ascii="Google Sans" w:cs="Google Sans" w:eastAsia="Google Sans" w:hAnsi="Google Sans"/>
+                <w:sz w:val="24"/>
+                <w:szCs w:val="24"/>
+                <w:rtl w:val="0"/>
+              </w:rPr>
+              <w:t xml:space="preserve">Current assets have been inventoried but have not been classified</w:t>
             </w:r>
           </w:p>
         </w:tc>
@@ -3056,7 +3962,7 @@
               <w:widowControl w:val="0"/>
               <w:numPr>
                 <w:ilvl w:val="0"/>
-                <w:numId w:val="17"/>
+                <w:numId w:val="6"/>
               </w:numPr>
               <w:spacing w:line="240" w:lineRule="auto"/>
               <w:ind w:left="720" w:hanging="360"/>
@@ -3069,113 +3975,7 @@
             </w:pPr>
             <w:r>
               <w:rPr>
-                <w:rtl w:val="0"/>
-              </w:rPr>
-            </w:r>
-          </w:p>
-        </w:tc>
-        <w:tc>
-          <w:tcPr>
-            <w:shd w:fill="auto" w:val="clear"/>
-            <w:tcMar>
-              <w:top w:w="100.0" w:type="dxa"/>
-              <w:left w:w="100.0" w:type="dxa"/>
-              <w:bottom w:w="100.0" w:type="dxa"/>
-              <w:right w:w="100.0" w:type="dxa"/>
-            </w:tcMar>
-            <w:vAlign w:val="top"/>
-          </w:tcPr>
-          <w:p>
-            <w:pPr>
-              <w:widowControl w:val="0"/>
-              <w:numPr>
-                <w:ilvl w:val="0"/>
-                <w:numId w:val="10"/>
-              </w:numPr>
-              <w:spacing w:line="240" w:lineRule="auto"/>
-              <w:ind w:left="720" w:hanging="360"/>
-              <w:jc w:val="both"/>
-              <w:rPr>
-                <w:rFonts w:ascii="Google Sans" w:cs="Google Sans" w:eastAsia="Google Sans" w:hAnsi="Google Sans"/>
-                <w:sz w:val="24"/>
-                <w:szCs w:val="24"/>
-              </w:rPr>
-            </w:pPr>
-            <w:r>
-              <w:rPr>
                 <w:strike w:val="1"/>
-                <w:rtl w:val="0"/>
-              </w:rPr>
-            </w:r>
-          </w:p>
-        </w:tc>
-        <w:tc>
-          <w:tcPr>
-            <w:shd w:fill="auto" w:val="clear"/>
-            <w:tcMar>
-              <w:top w:w="100.0" w:type="dxa"/>
-              <w:left w:w="100.0" w:type="dxa"/>
-              <w:bottom w:w="100.0" w:type="dxa"/>
-              <w:right w:w="100.0" w:type="dxa"/>
-            </w:tcMar>
-            <w:vAlign w:val="top"/>
-          </w:tcPr>
-          <w:p>
-            <w:pPr>
-              <w:widowControl w:val="0"/>
-              <w:spacing w:line="240" w:lineRule="auto"/>
-              <w:rPr>
-                <w:rFonts w:ascii="Google Sans" w:cs="Google Sans" w:eastAsia="Google Sans" w:hAnsi="Google Sans"/>
-                <w:sz w:val="24"/>
-                <w:szCs w:val="24"/>
-              </w:rPr>
-            </w:pPr>
-            <w:r>
-              <w:rPr>
-                <w:rFonts w:ascii="Google Sans" w:cs="Google Sans" w:eastAsia="Google Sans" w:hAnsi="Google Sans"/>
-                <w:sz w:val="24"/>
-                <w:szCs w:val="24"/>
-                <w:rtl w:val="0"/>
-              </w:rPr>
-              <w:t xml:space="preserve">Ensure data is properly classified and inventoried.</w:t>
-            </w:r>
-          </w:p>
-        </w:tc>
-      </w:tr>
-      <w:tr>
-        <w:trPr>
-          <w:cantSplit w:val="0"/>
-          <w:tblHeader w:val="0"/>
-        </w:trPr>
-        <w:tc>
-          <w:tcPr>
-            <w:shd w:fill="auto" w:val="clear"/>
-            <w:tcMar>
-              <w:top w:w="100.0" w:type="dxa"/>
-              <w:left w:w="100.0" w:type="dxa"/>
-              <w:bottom w:w="100.0" w:type="dxa"/>
-              <w:right w:w="100.0" w:type="dxa"/>
-            </w:tcMar>
-            <w:vAlign w:val="top"/>
-          </w:tcPr>
-          <w:p>
-            <w:pPr>
-              <w:widowControl w:val="0"/>
-              <w:numPr>
-                <w:ilvl w:val="0"/>
-                <w:numId w:val="6"/>
-              </w:numPr>
-              <w:spacing w:line="240" w:lineRule="auto"/>
-              <w:ind w:left="720" w:hanging="360"/>
-              <w:jc w:val="both"/>
-              <w:rPr>
-                <w:rFonts w:ascii="Google Sans" w:cs="Google Sans" w:eastAsia="Google Sans" w:hAnsi="Google Sans"/>
-                <w:sz w:val="24"/>
-                <w:szCs w:val="24"/>
-              </w:rPr>
-            </w:pPr>
-            <w:r>
-              <w:rPr>
                 <w:rtl w:val="0"/>
               </w:rPr>
             </w:r>
@@ -3210,7 +4010,6 @@
             </w:pPr>
             <w:r>
               <w:rPr>
-                <w:strike w:val="1"/>
                 <w:rtl w:val="0"/>
               </w:rPr>
             </w:r>
@@ -3245,6 +4044,118 @@
                 <w:rtl w:val="0"/>
               </w:rPr>
               <w:t xml:space="preserve">Enforce privacy policies, procedures, and processes to properly document and maintain data.</w:t>
+            </w:r>
+          </w:p>
+        </w:tc>
+        <w:tc>
+          <w:tcPr>
+            <w:shd w:fill="auto" w:val="clear"/>
+            <w:tcMar>
+              <w:top w:w="100.0" w:type="dxa"/>
+              <w:left w:w="100.0" w:type="dxa"/>
+              <w:bottom w:w="100.0" w:type="dxa"/>
+              <w:right w:w="100.0" w:type="dxa"/>
+            </w:tcMar>
+            <w:vAlign w:val="top"/>
+          </w:tcPr>
+          <w:p>
+            <w:pPr>
+              <w:widowControl w:val="0"/>
+              <w:spacing w:line="240" w:lineRule="auto"/>
+              <w:rPr>
+                <w:rFonts w:ascii="Google Sans" w:cs="Google Sans" w:eastAsia="Google Sans" w:hAnsi="Google Sans"/>
+                <w:sz w:val="24"/>
+                <w:szCs w:val="24"/>
+              </w:rPr>
+            </w:pPr>
+            <w:r>
+              <w:rPr>
+                <w:rFonts w:ascii="Google Sans" w:cs="Google Sans" w:eastAsia="Google Sans" w:hAnsi="Google Sans"/>
+                <w:sz w:val="24"/>
+                <w:szCs w:val="24"/>
+                <w:rtl w:val="0"/>
+              </w:rPr>
+              <w:t xml:space="preserve">Privacy policies, procedures, and</w:t>
+            </w:r>
+          </w:p>
+          <w:p>
+            <w:pPr>
+              <w:widowControl w:val="0"/>
+              <w:spacing w:line="240" w:lineRule="auto"/>
+              <w:rPr>
+                <w:rFonts w:ascii="Google Sans" w:cs="Google Sans" w:eastAsia="Google Sans" w:hAnsi="Google Sans"/>
+                <w:sz w:val="24"/>
+                <w:szCs w:val="24"/>
+              </w:rPr>
+            </w:pPr>
+            <w:r>
+              <w:rPr>
+                <w:rFonts w:ascii="Google Sans" w:cs="Google Sans" w:eastAsia="Google Sans" w:hAnsi="Google Sans"/>
+                <w:sz w:val="24"/>
+                <w:szCs w:val="24"/>
+                <w:rtl w:val="0"/>
+              </w:rPr>
+              <w:t xml:space="preserve">processes have been developed</w:t>
+            </w:r>
+          </w:p>
+          <w:p>
+            <w:pPr>
+              <w:widowControl w:val="0"/>
+              <w:spacing w:line="240" w:lineRule="auto"/>
+              <w:rPr>
+                <w:rFonts w:ascii="Google Sans" w:cs="Google Sans" w:eastAsia="Google Sans" w:hAnsi="Google Sans"/>
+                <w:sz w:val="24"/>
+                <w:szCs w:val="24"/>
+              </w:rPr>
+            </w:pPr>
+            <w:r>
+              <w:rPr>
+                <w:rFonts w:ascii="Google Sans" w:cs="Google Sans" w:eastAsia="Google Sans" w:hAnsi="Google Sans"/>
+                <w:sz w:val="24"/>
+                <w:szCs w:val="24"/>
+                <w:rtl w:val="0"/>
+              </w:rPr>
+              <w:t xml:space="preserve">and enforced among IT team</w:t>
+            </w:r>
+          </w:p>
+          <w:p>
+            <w:pPr>
+              <w:widowControl w:val="0"/>
+              <w:spacing w:line="240" w:lineRule="auto"/>
+              <w:rPr>
+                <w:rFonts w:ascii="Google Sans" w:cs="Google Sans" w:eastAsia="Google Sans" w:hAnsi="Google Sans"/>
+                <w:sz w:val="24"/>
+                <w:szCs w:val="24"/>
+              </w:rPr>
+            </w:pPr>
+            <w:r>
+              <w:rPr>
+                <w:rFonts w:ascii="Google Sans" w:cs="Google Sans" w:eastAsia="Google Sans" w:hAnsi="Google Sans"/>
+                <w:sz w:val="24"/>
+                <w:szCs w:val="24"/>
+                <w:rtl w:val="0"/>
+              </w:rPr>
+              <w:t xml:space="preserve">members and other employees, as</w:t>
+            </w:r>
+          </w:p>
+          <w:p>
+            <w:pPr>
+              <w:widowControl w:val="0"/>
+              <w:spacing w:line="240" w:lineRule="auto"/>
+              <w:rPr>
+                <w:rFonts w:ascii="Google Sans" w:cs="Google Sans" w:eastAsia="Google Sans" w:hAnsi="Google Sans"/>
+                <w:sz w:val="24"/>
+                <w:szCs w:val="24"/>
+              </w:rPr>
+            </w:pPr>
+            <w:r>
+              <w:rPr>
+                <w:rFonts w:ascii="Google Sans" w:cs="Google Sans" w:eastAsia="Google Sans" w:hAnsi="Google Sans"/>
+                <w:sz w:val="24"/>
+                <w:szCs w:val="24"/>
+                <w:rtl w:val="0"/>
+              </w:rPr>
+              <w:t xml:space="preserve">needed.</w:t>
             </w:r>
           </w:p>
         </w:tc>
@@ -3310,7 +4221,7 @@
     <w:tbl>
       <w:tblPr>
         <w:tblStyle w:val="Table4"/>
-        <w:tblW w:w="9360.0" w:type="dxa"/>
+        <w:tblW w:w="9045.0" w:type="dxa"/>
         <w:jc w:val="left"/>
         <w:tblBorders>
           <w:top w:color="ffffff" w:space="0" w:sz="8" w:val="single"/>
@@ -3326,12 +4237,14 @@
       <w:tblGrid>
         <w:gridCol w:w="930"/>
         <w:gridCol w:w="915"/>
-        <w:gridCol w:w="7515"/>
+        <w:gridCol w:w="3600"/>
+        <w:gridCol w:w="3600"/>
         <w:tblGridChange w:id="0">
           <w:tblGrid>
             <w:gridCol w:w="930"/>
             <w:gridCol w:w="915"/>
-            <w:gridCol w:w="7515"/>
+            <w:gridCol w:w="3600"/>
+            <w:gridCol w:w="3600"/>
           </w:tblGrid>
         </w:tblGridChange>
       </w:tblGrid>
@@ -3444,6 +4357,40 @@
             </w:r>
           </w:p>
         </w:tc>
+        <w:tc>
+          <w:tcPr>
+            <w:shd w:fill="auto" w:val="clear"/>
+            <w:tcMar>
+              <w:top w:w="100.0" w:type="dxa"/>
+              <w:left w:w="100.0" w:type="dxa"/>
+              <w:bottom w:w="100.0" w:type="dxa"/>
+              <w:right w:w="100.0" w:type="dxa"/>
+            </w:tcMar>
+            <w:vAlign w:val="top"/>
+          </w:tcPr>
+          <w:p>
+            <w:pPr>
+              <w:widowControl w:val="0"/>
+              <w:spacing w:line="240" w:lineRule="auto"/>
+              <w:rPr>
+                <w:rFonts w:ascii="Google Sans" w:cs="Google Sans" w:eastAsia="Google Sans" w:hAnsi="Google Sans"/>
+                <w:b w:val="1"/>
+                <w:sz w:val="24"/>
+                <w:szCs w:val="24"/>
+              </w:rPr>
+            </w:pPr>
+            <w:r>
+              <w:rPr>
+                <w:rFonts w:ascii="Google Sans" w:cs="Google Sans" w:eastAsia="Google Sans" w:hAnsi="Google Sans"/>
+                <w:b w:val="1"/>
+                <w:sz w:val="24"/>
+                <w:szCs w:val="24"/>
+                <w:rtl w:val="0"/>
+              </w:rPr>
+              <w:t xml:space="preserve">Explanation </w:t>
+            </w:r>
+          </w:p>
+        </w:tc>
       </w:tr>
       <w:tr>
         <w:trPr>
@@ -3549,6 +4496,38 @@
             </w:r>
           </w:p>
         </w:tc>
+        <w:tc>
+          <w:tcPr>
+            <w:shd w:fill="auto" w:val="clear"/>
+            <w:tcMar>
+              <w:top w:w="100.0" w:type="dxa"/>
+              <w:left w:w="100.0" w:type="dxa"/>
+              <w:bottom w:w="100.0" w:type="dxa"/>
+              <w:right w:w="100.0" w:type="dxa"/>
+            </w:tcMar>
+            <w:vAlign w:val="top"/>
+          </w:tcPr>
+          <w:p>
+            <w:pPr>
+              <w:rPr>
+                <w:rFonts w:ascii="Google Sans" w:cs="Google Sans" w:eastAsia="Google Sans" w:hAnsi="Google Sans"/>
+                <w:sz w:val="24"/>
+                <w:szCs w:val="24"/>
+              </w:rPr>
+            </w:pPr>
+            <w:r>
+              <w:rPr>
+                <w:rFonts w:ascii="Google Sans" w:cs="Google Sans" w:eastAsia="Google Sans" w:hAnsi="Google Sans"/>
+                <w:sz w:val="24"/>
+                <w:szCs w:val="24"/>
+                <w:rtl w:val="0"/>
+              </w:rPr>
+              <w:t xml:space="preserve">Currently, all employees have access to all internal data.</w:t>
+              <w:br w:type="textWrapping"/>
+              <w:t xml:space="preserve">Least privilege should be implemented to ensure safety of customers data in case of a breach</w:t>
+            </w:r>
+          </w:p>
+        </w:tc>
       </w:tr>
       <w:tr>
         <w:trPr>
@@ -3656,6 +4635,38 @@
             </w:r>
           </w:p>
         </w:tc>
+        <w:tc>
+          <w:tcPr>
+            <w:shd w:fill="auto" w:val="clear"/>
+            <w:tcMar>
+              <w:top w:w="100.0" w:type="dxa"/>
+              <w:left w:w="100.0" w:type="dxa"/>
+              <w:bottom w:w="100.0" w:type="dxa"/>
+              <w:right w:w="100.0" w:type="dxa"/>
+            </w:tcMar>
+            <w:vAlign w:val="top"/>
+          </w:tcPr>
+          <w:p>
+            <w:pPr>
+              <w:widowControl w:val="0"/>
+              <w:spacing w:line="240" w:lineRule="auto"/>
+              <w:rPr>
+                <w:rFonts w:ascii="Google Sans" w:cs="Google Sans" w:eastAsia="Google Sans" w:hAnsi="Google Sans"/>
+                <w:sz w:val="24"/>
+                <w:szCs w:val="24"/>
+              </w:rPr>
+            </w:pPr>
+            <w:r>
+              <w:rPr>
+                <w:rFonts w:ascii="Google Sans" w:cs="Google Sans" w:eastAsia="Google Sans" w:hAnsi="Google Sans"/>
+                <w:sz w:val="24"/>
+                <w:szCs w:val="24"/>
+                <w:rtl w:val="0"/>
+              </w:rPr>
+              <w:t xml:space="preserve">Encryption is currently not used. In consequence of this customers data is not protected in case of breach</w:t>
+            </w:r>
+          </w:p>
+        </w:tc>
       </w:tr>
       <w:tr>
         <w:trPr>
@@ -3763,6 +4774,38 @@
             </w:r>
           </w:p>
         </w:tc>
+        <w:tc>
+          <w:tcPr>
+            <w:shd w:fill="auto" w:val="clear"/>
+            <w:tcMar>
+              <w:top w:w="100.0" w:type="dxa"/>
+              <w:left w:w="100.0" w:type="dxa"/>
+              <w:bottom w:w="100.0" w:type="dxa"/>
+              <w:right w:w="100.0" w:type="dxa"/>
+            </w:tcMar>
+            <w:vAlign w:val="top"/>
+          </w:tcPr>
+          <w:p>
+            <w:pPr>
+              <w:widowControl w:val="0"/>
+              <w:spacing w:line="240" w:lineRule="auto"/>
+              <w:rPr>
+                <w:rFonts w:ascii="Google Sans" w:cs="Google Sans" w:eastAsia="Google Sans" w:hAnsi="Google Sans"/>
+                <w:sz w:val="24"/>
+                <w:szCs w:val="24"/>
+              </w:rPr>
+            </w:pPr>
+            <w:r>
+              <w:rPr>
+                <w:rFonts w:ascii="Google Sans" w:cs="Google Sans" w:eastAsia="Google Sans" w:hAnsi="Google Sans"/>
+                <w:sz w:val="24"/>
+                <w:szCs w:val="24"/>
+                <w:rtl w:val="0"/>
+              </w:rPr>
+              <w:t xml:space="preserve">Data integrity is in place</w:t>
+            </w:r>
+          </w:p>
+        </w:tc>
       </w:tr>
       <w:tr>
         <w:trPr>
@@ -3798,7 +4841,6 @@
             </w:pPr>
             <w:r>
               <w:rPr>
-                <w:strike w:val="1"/>
                 <w:rtl w:val="0"/>
               </w:rPr>
             </w:r>
@@ -3833,6 +4875,7 @@
             </w:pPr>
             <w:r>
               <w:rPr>
+                <w:strike w:val="1"/>
                 <w:rtl w:val="0"/>
               </w:rPr>
             </w:r>
@@ -3867,6 +4910,38 @@
                 <w:rtl w:val="0"/>
               </w:rPr>
               <w:t xml:space="preserve">Data is available to individuals authorized to access it.</w:t>
+            </w:r>
+          </w:p>
+        </w:tc>
+        <w:tc>
+          <w:tcPr>
+            <w:shd w:fill="auto" w:val="clear"/>
+            <w:tcMar>
+              <w:top w:w="100.0" w:type="dxa"/>
+              <w:left w:w="100.0" w:type="dxa"/>
+              <w:bottom w:w="100.0" w:type="dxa"/>
+              <w:right w:w="100.0" w:type="dxa"/>
+            </w:tcMar>
+            <w:vAlign w:val="top"/>
+          </w:tcPr>
+          <w:p>
+            <w:pPr>
+              <w:widowControl w:val="0"/>
+              <w:spacing w:line="240" w:lineRule="auto"/>
+              <w:rPr>
+                <w:rFonts w:ascii="Google Sans" w:cs="Google Sans" w:eastAsia="Google Sans" w:hAnsi="Google Sans"/>
+                <w:sz w:val="24"/>
+                <w:szCs w:val="24"/>
+              </w:rPr>
+            </w:pPr>
+            <w:r>
+              <w:rPr>
+                <w:rFonts w:ascii="Google Sans" w:cs="Google Sans" w:eastAsia="Google Sans" w:hAnsi="Google Sans"/>
+                <w:sz w:val="24"/>
+                <w:szCs w:val="24"/>
+                <w:rtl w:val="0"/>
+              </w:rPr>
+              <w:t xml:space="preserve">All employees have access to all the data. It should be limited to only those employees who need access to it to do their job</w:t>
             </w:r>
           </w:p>
         </w:tc>

</xml_diff>